<commit_message>
lstm clean ready BUT NEED TO CHANGE DICTIONNARY
</commit_message>
<xml_diff>
--- a/RESULTATS.docx
+++ b/RESULTATS.docx
@@ -1307,11 +1307,13 @@
         <w:ind w:firstLine="708"/>
         <w:rPr>
           <w:color w:val="538135" w:themeColor="accent6" w:themeShade="BF"/>
+          <w:lang w:val="en-GB"/>
         </w:rPr>
       </w:pPr>
       <w:r>
         <w:rPr>
           <w:color w:val="538135" w:themeColor="accent6" w:themeShade="BF"/>
+          <w:lang w:val="en-GB"/>
         </w:rPr>
         <w:t>Test on Kaggle : 0.781</w:t>
       </w:r>
@@ -1695,23 +1697,17 @@
     <w:p>
       <w:pPr>
         <w:pStyle w:val="Sansinterligne"/>
-        <w:rPr>
-          <w:lang w:val="en-GB"/>
-        </w:rPr>
-      </w:pPr>
-      <w:r>
-        <w:rPr>
-          <w:lang w:val="en-GB"/>
-        </w:rPr>
+      </w:pPr>
+      <w:r>
         <w:t>Test on Kaggle:</w:t>
       </w:r>
-    </w:p>
-    <w:p>
-      <w:pPr>
-        <w:pStyle w:val="Sansinterligne"/>
-        <w:rPr>
-          <w:lang w:val="en-GB"/>
-        </w:rPr>
+      <w:r>
+        <w:t xml:space="preserve"> 0.746. Moins bien donc on reprend softmax</w:t>
+      </w:r>
+    </w:p>
+    <w:p>
+      <w:pPr>
+        <w:pStyle w:val="Sansinterligne"/>
       </w:pPr>
     </w:p>
     <w:p>
@@ -1725,7 +1721,13 @@
         <w:rPr>
           <w:lang w:val="en-GB"/>
         </w:rPr>
-        <w:t xml:space="preserve">Notebook LSTM glove 50d.  </w:t>
+        <w:t>Notebook LSTM  + Twitter dict</w:t>
+      </w:r>
+      <w:r>
+        <w:rPr>
+          <w:lang w:val="en-GB"/>
+        </w:rPr>
+        <w:t xml:space="preserve">.  </w:t>
       </w:r>
     </w:p>
     <w:p>
@@ -1759,34 +1761,19 @@
     <w:p>
       <w:pPr>
         <w:pStyle w:val="Sansinterligne"/>
-        <w:rPr>
-          <w:lang w:val="en-GB"/>
-        </w:rPr>
-      </w:pPr>
-      <w:r>
-        <w:rPr>
-          <w:lang w:val="en-GB"/>
-        </w:rPr>
+      </w:pPr>
+      <w:r>
         <w:t>Optimizer: adam</w:t>
       </w:r>
     </w:p>
     <w:p>
       <w:pPr>
         <w:pStyle w:val="Sansinterligne"/>
-        <w:rPr>
-          <w:lang w:val="en-GB"/>
-        </w:rPr>
-      </w:pPr>
-      <w:r>
-        <w:rPr>
-          <w:lang w:val="en-GB"/>
-        </w:rPr>
-        <w:t>Sigmoid</w:t>
-      </w:r>
-      <w:r>
-        <w:rPr>
-          <w:lang w:val="en-GB"/>
-        </w:rPr>
+      </w:pPr>
+      <w:r>
+        <w:t>Softmax</w:t>
+      </w:r>
+      <w:r>
         <w:br/>
         <w:t>Still</w:t>
       </w:r>
@@ -1794,22 +1781,13 @@
     <w:p>
       <w:pPr>
         <w:pStyle w:val="Sansinterligne"/>
-        <w:rPr>
-          <w:lang w:val="en-GB"/>
-        </w:rPr>
-      </w:pPr>
-    </w:p>
-    <w:p>
-      <w:pPr>
-        <w:pStyle w:val="Sansinterligne"/>
-        <w:rPr>
-          <w:lang w:val="en-GB"/>
-        </w:rPr>
-      </w:pPr>
-      <w:r>
-        <w:rPr>
-          <w:lang w:val="en-GB"/>
-        </w:rPr>
+      </w:pPr>
+    </w:p>
+    <w:p>
+      <w:pPr>
+        <w:pStyle w:val="Sansinterligne"/>
+      </w:pPr>
+      <w:r>
         <w:t>Dimensions du dictionnaire:</w:t>
       </w:r>
     </w:p>
@@ -1821,10 +1799,12 @@
         </w:rPr>
       </w:pPr>
       <w:r>
-        <w:rPr>
-          <w:lang w:val="en-GB"/>
-        </w:rPr>
         <w:tab/>
+      </w:r>
+      <w:r>
+        <w:rPr>
+          <w:lang w:val="en-GB"/>
+        </w:rPr>
         <w:t>25d:</w:t>
       </w:r>
       <w:r>
@@ -1889,6 +1869,23 @@
           <w:lang w:val="en-GB"/>
         </w:rPr>
       </w:pPr>
+      <w:r>
+        <w:rPr>
+          <w:lang w:val="en-GB"/>
+        </w:rPr>
+        <w:tab/>
+        <w:t>200d: Test on Kaggle:</w:t>
+      </w:r>
+      <w:bookmarkStart w:id="0" w:name="_GoBack"/>
+      <w:bookmarkEnd w:id="0"/>
+    </w:p>
+    <w:p>
+      <w:pPr>
+        <w:pStyle w:val="Sansinterligne"/>
+        <w:rPr>
+          <w:lang w:val="en-GB"/>
+        </w:rPr>
+      </w:pPr>
     </w:p>
     <w:p>
       <w:pPr>
@@ -1983,6 +1980,7 @@
         <w:rPr>
           <w:lang w:val="en-GB"/>
         </w:rPr>
+        <w:lastRenderedPageBreak/>
         <w:t>Dictionnaire twitter:</w:t>
       </w:r>
       <w:r>
@@ -2008,7 +2006,6 @@
         <w:rPr>
           <w:lang w:val="en-GB"/>
         </w:rPr>
-        <w:lastRenderedPageBreak/>
         <w:tab/>
         <w:t>50d: Test on Kaggle:</w:t>
       </w:r>
@@ -2062,8 +2059,6 @@
         </w:rPr>
         <w:t>57 minutes</w:t>
       </w:r>
-      <w:bookmarkStart w:id="0" w:name="_GoBack"/>
-      <w:bookmarkEnd w:id="0"/>
     </w:p>
     <w:p>
       <w:pPr>

</xml_diff>

<commit_message>
resultats du week end
</commit_message>
<xml_diff>
--- a/RESULTATS.docx
+++ b/RESULTATS.docx
@@ -3,8 +3,13 @@
 <w:document xmlns:wpc="http://schemas.microsoft.com/office/word/2010/wordprocessingCanvas" xmlns:cx="http://schemas.microsoft.com/office/drawing/2014/chartex" xmlns:cx1="http://schemas.microsoft.com/office/drawing/2015/9/8/chartex" xmlns:cx2="http://schemas.microsoft.com/office/drawing/2015/10/21/chartex" xmlns:cx3="http://schemas.microsoft.com/office/drawing/2016/5/9/chartex" xmlns:cx4="http://schemas.microsoft.com/office/drawing/2016/5/10/chartex" xmlns:cx5="http://schemas.microsoft.com/office/drawing/2016/5/11/chartex" xmlns:cx6="http://schemas.microsoft.com/office/drawing/2016/5/12/chartex" xmlns:cx7="http://schemas.microsoft.com/office/drawing/2016/5/13/chartex" xmlns:cx8="http://schemas.microsoft.com/office/drawing/2016/5/14/chartex" xmlns:mc="http://schemas.openxmlformats.org/markup-compatibility/2006" xmlns:aink="http://schemas.microsoft.com/office/drawing/2016/ink" xmlns:am3d="http://schemas.microsoft.com/office/drawing/2017/model3d" xmlns:o="urn:schemas-microsoft-com:office:office" xmlns:r="http://schemas.openxmlformats.org/officeDocument/2006/relationships" xmlns:m="http://schemas.openxmlformats.org/officeDocument/2006/math" xmlns:v="urn:schemas-microsoft-com:vml" xmlns:wp14="http://schemas.microsoft.com/office/word/2010/wordprocessingDrawing" xmlns:wp="http://schemas.openxmlformats.org/drawingml/2006/wordprocessingDrawing" xmlns:w10="urn:schemas-microsoft-com:office:word" xmlns:w="http://schemas.openxmlformats.org/wordprocessingml/2006/main" xmlns:w14="http://schemas.microsoft.com/office/word/2010/wordml" xmlns:w15="http://schemas.microsoft.com/office/word/2012/wordml" xmlns:w16cid="http://schemas.microsoft.com/office/word/2016/wordml/cid" xmlns:w16se="http://schemas.microsoft.com/office/word/2015/wordml/symex" xmlns:wpg="http://schemas.microsoft.com/office/word/2010/wordprocessingGroup" xmlns:wpi="http://schemas.microsoft.com/office/word/2010/wordprocessingInk" xmlns:wne="http://schemas.microsoft.com/office/word/2006/wordml" xmlns:wps="http://schemas.microsoft.com/office/word/2010/wordprocessingShape" mc:Ignorable="w14 w15 w16se w16cid wp14">
   <w:body>
     <w:p>
-      <w:r>
-        <w:t>Accuracy de tous les résultats</w:t>
+      <w:proofErr w:type="spellStart"/>
+      <w:r>
+        <w:t>Accuracy</w:t>
+      </w:r>
+      <w:proofErr w:type="spellEnd"/>
+      <w:r>
+        <w:t xml:space="preserve"> de tous les résultats</w:t>
       </w:r>
     </w:p>
     <w:p>
@@ -18,7 +23,15 @@
       </w:pPr>
       <w:bookmarkStart w:id="0" w:name="_Hlk530995144"/>
       <w:r>
-        <w:t>Baseline : Notebook Version 1 avec dictionnaire du cours et data (pas de preprocessing)</w:t>
+        <w:t xml:space="preserve">Baseline : Notebook Version 1 avec dictionnaire du cours et data (pas de </w:t>
+      </w:r>
+      <w:proofErr w:type="spellStart"/>
+      <w:r>
+        <w:t>preprocessing</w:t>
+      </w:r>
+      <w:proofErr w:type="spellEnd"/>
+      <w:r>
+        <w:t>)</w:t>
       </w:r>
     </w:p>
     <w:p>
@@ -47,11 +60,19 @@
           <w:lang w:val="en-GB"/>
         </w:rPr>
       </w:pPr>
-      <w:r>
-        <w:rPr>
-          <w:lang w:val="en-GB"/>
-        </w:rPr>
-        <w:t>Accuracy_train = 60%</w:t>
+      <w:proofErr w:type="spellStart"/>
+      <w:r>
+        <w:rPr>
+          <w:lang w:val="en-GB"/>
+        </w:rPr>
+        <w:t>Accuracy_train</w:t>
+      </w:r>
+      <w:proofErr w:type="spellEnd"/>
+      <w:r>
+        <w:rPr>
+          <w:lang w:val="en-GB"/>
+        </w:rPr>
+        <w:t xml:space="preserve"> = 60%</w:t>
       </w:r>
     </w:p>
     <w:p>
@@ -97,12 +118,42 @@
           <w:lang w:val="en-GB"/>
         </w:rPr>
       </w:pPr>
-      <w:r>
-        <w:rPr>
-          <w:lang w:val="en-GB"/>
-        </w:rPr>
-        <w:t>Accuracy_train = 61% puis stagne</w:t>
-      </w:r>
+      <w:proofErr w:type="spellStart"/>
+      <w:r>
+        <w:rPr>
+          <w:lang w:val="en-GB"/>
+        </w:rPr>
+        <w:t>Accuracy_train</w:t>
+      </w:r>
+      <w:proofErr w:type="spellEnd"/>
+      <w:r>
+        <w:rPr>
+          <w:lang w:val="en-GB"/>
+        </w:rPr>
+        <w:t xml:space="preserve"> = 61% </w:t>
+      </w:r>
+      <w:proofErr w:type="spellStart"/>
+      <w:r>
+        <w:rPr>
+          <w:lang w:val="en-GB"/>
+        </w:rPr>
+        <w:t>puis</w:t>
+      </w:r>
+      <w:proofErr w:type="spellEnd"/>
+      <w:r>
+        <w:rPr>
+          <w:lang w:val="en-GB"/>
+        </w:rPr>
+        <w:t xml:space="preserve"> </w:t>
+      </w:r>
+      <w:proofErr w:type="spellStart"/>
+      <w:r>
+        <w:rPr>
+          <w:lang w:val="en-GB"/>
+        </w:rPr>
+        <w:t>stagne</w:t>
+      </w:r>
+      <w:proofErr w:type="spellEnd"/>
     </w:p>
     <w:p>
       <w:pPr>
@@ -147,12 +198,42 @@
           <w:lang w:val="en-GB"/>
         </w:rPr>
       </w:pPr>
-      <w:r>
-        <w:rPr>
-          <w:lang w:val="en-GB"/>
-        </w:rPr>
-        <w:t>Accuracy_train = 0.52% puis stagne</w:t>
-      </w:r>
+      <w:proofErr w:type="spellStart"/>
+      <w:r>
+        <w:rPr>
+          <w:lang w:val="en-GB"/>
+        </w:rPr>
+        <w:t>Accuracy_train</w:t>
+      </w:r>
+      <w:proofErr w:type="spellEnd"/>
+      <w:r>
+        <w:rPr>
+          <w:lang w:val="en-GB"/>
+        </w:rPr>
+        <w:t xml:space="preserve"> = 0.52% </w:t>
+      </w:r>
+      <w:proofErr w:type="spellStart"/>
+      <w:r>
+        <w:rPr>
+          <w:lang w:val="en-GB"/>
+        </w:rPr>
+        <w:t>puis</w:t>
+      </w:r>
+      <w:proofErr w:type="spellEnd"/>
+      <w:r>
+        <w:rPr>
+          <w:lang w:val="en-GB"/>
+        </w:rPr>
+        <w:t xml:space="preserve"> </w:t>
+      </w:r>
+      <w:proofErr w:type="spellStart"/>
+      <w:r>
+        <w:rPr>
+          <w:lang w:val="en-GB"/>
+        </w:rPr>
+        <w:t>stagne</w:t>
+      </w:r>
+      <w:proofErr w:type="spellEnd"/>
     </w:p>
     <w:p>
       <w:pPr>
@@ -169,22 +250,55 @@
           <w:color w:val="70AD47" w:themeColor="accent6"/>
         </w:rPr>
       </w:pPr>
+      <w:proofErr w:type="gramStart"/>
       <w:r>
         <w:rPr>
           <w:color w:val="70AD47" w:themeColor="accent6"/>
         </w:rPr>
-        <w:t xml:space="preserve">Defaults: apprend très vite puis stagne. </w:t>
-      </w:r>
+        <w:t>Defaults:</w:t>
+      </w:r>
+      <w:proofErr w:type="gramEnd"/>
       <w:r>
         <w:rPr>
           <w:color w:val="70AD47" w:themeColor="accent6"/>
-          <w:lang w:val="en-GB"/>
-        </w:rPr>
-        <w:t xml:space="preserve">Peu importe le learning rate. </w:t>
-      </w:r>
+        </w:rPr>
+        <w:t xml:space="preserve"> apprend très vite puis stagne. </w:t>
+      </w:r>
+      <w:proofErr w:type="spellStart"/>
       <w:r>
         <w:rPr>
           <w:color w:val="70AD47" w:themeColor="accent6"/>
+          <w:lang w:val="en-GB"/>
+        </w:rPr>
+        <w:t>Peu</w:t>
+      </w:r>
+      <w:proofErr w:type="spellEnd"/>
+      <w:r>
+        <w:rPr>
+          <w:color w:val="70AD47" w:themeColor="accent6"/>
+          <w:lang w:val="en-GB"/>
+        </w:rPr>
+        <w:t xml:space="preserve"> </w:t>
+      </w:r>
+      <w:proofErr w:type="spellStart"/>
+      <w:r>
+        <w:rPr>
+          <w:color w:val="70AD47" w:themeColor="accent6"/>
+          <w:lang w:val="en-GB"/>
+        </w:rPr>
+        <w:t>importe</w:t>
+      </w:r>
+      <w:proofErr w:type="spellEnd"/>
+      <w:r>
+        <w:rPr>
+          <w:color w:val="70AD47" w:themeColor="accent6"/>
+          <w:lang w:val="en-GB"/>
+        </w:rPr>
+        <w:t xml:space="preserve"> le learning rate. </w:t>
+      </w:r>
+      <w:r>
+        <w:rPr>
+          <w:color w:val="70AD47" w:themeColor="accent6"/>
         </w:rPr>
         <w:t xml:space="preserve">Apprend trop lentement car SGD. </w:t>
       </w:r>
@@ -208,7 +322,35 @@
         <w:rPr>
           <w:color w:val="70AD47" w:themeColor="accent6"/>
         </w:rPr>
-        <w:t>Idées pour le moment: plus de pre-processing pour avoir quelque chose de plus robuste</w:t>
+        <w:t xml:space="preserve">Idées pour le </w:t>
+      </w:r>
+      <w:proofErr w:type="gramStart"/>
+      <w:r>
+        <w:rPr>
+          <w:color w:val="70AD47" w:themeColor="accent6"/>
+        </w:rPr>
+        <w:t>moment:</w:t>
+      </w:r>
+      <w:proofErr w:type="gramEnd"/>
+      <w:r>
+        <w:rPr>
+          <w:color w:val="70AD47" w:themeColor="accent6"/>
+        </w:rPr>
+        <w:t xml:space="preserve"> plus de </w:t>
+      </w:r>
+      <w:proofErr w:type="spellStart"/>
+      <w:r>
+        <w:rPr>
+          <w:color w:val="70AD47" w:themeColor="accent6"/>
+        </w:rPr>
+        <w:t>pre-processing</w:t>
+      </w:r>
+      <w:proofErr w:type="spellEnd"/>
+      <w:r>
+        <w:rPr>
+          <w:color w:val="70AD47" w:themeColor="accent6"/>
+        </w:rPr>
+        <w:t xml:space="preserve"> pour avoir quelque chose de plus robuste</w:t>
       </w:r>
     </w:p>
     <w:p>
@@ -226,16 +368,40 @@
         <w:pStyle w:val="Titre2"/>
       </w:pPr>
       <w:r>
-        <w:t>Notebook Version 1 avec dictionnaire du cours et data ( avec preprocessing)</w:t>
-      </w:r>
+        <w:t xml:space="preserve">Notebook Version 1 avec dictionnaire du cours et data </w:t>
+      </w:r>
+      <w:proofErr w:type="gramStart"/>
+      <w:r>
+        <w:t>( avec</w:t>
+      </w:r>
+      <w:proofErr w:type="gramEnd"/>
       <w:r>
         <w:t xml:space="preserve"> </w:t>
       </w:r>
+      <w:proofErr w:type="spellStart"/>
+      <w:r>
+        <w:t>preprocessing</w:t>
+      </w:r>
+      <w:proofErr w:type="spellEnd"/>
+      <w:r>
+        <w:t>)</w:t>
+      </w:r>
+      <w:r>
+        <w:t xml:space="preserve"> </w:t>
+      </w:r>
       <w:r>
         <w:sym w:font="Wingdings" w:char="F0E0"/>
       </w:r>
       <w:r>
-        <w:t xml:space="preserve"> le preprocessing n’était pas le bon</w:t>
+        <w:t xml:space="preserve"> le </w:t>
+      </w:r>
+      <w:proofErr w:type="spellStart"/>
+      <w:r>
+        <w:t>preprocessing</w:t>
+      </w:r>
+      <w:proofErr w:type="spellEnd"/>
+      <w:r>
+        <w:t xml:space="preserve"> n’était pas le bon</w:t>
       </w:r>
     </w:p>
     <w:p>
@@ -259,11 +425,19 @@
           <w:lang w:val="en-GB"/>
         </w:rPr>
       </w:pPr>
-      <w:r>
-        <w:rPr>
-          <w:lang w:val="en-GB"/>
-        </w:rPr>
-        <w:t>Accuracy_train = 0.56</w:t>
+      <w:proofErr w:type="spellStart"/>
+      <w:r>
+        <w:rPr>
+          <w:lang w:val="en-GB"/>
+        </w:rPr>
+        <w:t>Accuracy_train</w:t>
+      </w:r>
+      <w:proofErr w:type="spellEnd"/>
+      <w:r>
+        <w:rPr>
+          <w:lang w:val="en-GB"/>
+        </w:rPr>
+        <w:t xml:space="preserve"> = 0.56</w:t>
       </w:r>
     </w:p>
     <w:p>
@@ -295,11 +469,19 @@
           <w:lang w:val="en-GB"/>
         </w:rPr>
       </w:pPr>
-      <w:r>
-        <w:rPr>
-          <w:lang w:val="en-GB"/>
-        </w:rPr>
-        <w:t>Accuracy_train = 0.57</w:t>
+      <w:proofErr w:type="spellStart"/>
+      <w:r>
+        <w:rPr>
+          <w:lang w:val="en-GB"/>
+        </w:rPr>
+        <w:t>Accuracy_train</w:t>
+      </w:r>
+      <w:proofErr w:type="spellEnd"/>
+      <w:r>
+        <w:rPr>
+          <w:lang w:val="en-GB"/>
+        </w:rPr>
+        <w:t xml:space="preserve"> = 0.57</w:t>
       </w:r>
     </w:p>
     <w:p>
@@ -331,11 +513,19 @@
           <w:lang w:val="en-GB"/>
         </w:rPr>
       </w:pPr>
-      <w:r>
-        <w:rPr>
-          <w:lang w:val="en-GB"/>
-        </w:rPr>
-        <w:t>Accuracy_train = 0.50</w:t>
+      <w:proofErr w:type="spellStart"/>
+      <w:r>
+        <w:rPr>
+          <w:lang w:val="en-GB"/>
+        </w:rPr>
+        <w:t>Accuracy_train</w:t>
+      </w:r>
+      <w:proofErr w:type="spellEnd"/>
+      <w:r>
+        <w:rPr>
+          <w:lang w:val="en-GB"/>
+        </w:rPr>
+        <w:t xml:space="preserve"> = 0.50</w:t>
       </w:r>
     </w:p>
     <w:p>
@@ -351,6 +541,9 @@
         <w:pStyle w:val="Titre2"/>
       </w:pPr>
       <w:r>
+        <w:rPr>
+          <w:lang w:val="en-GB"/>
+        </w:rPr>
         <w:t xml:space="preserve"> </w:t>
       </w:r>
       <w:r>
@@ -360,7 +553,23 @@
         <w:t>dictionnaire du cours et data (</w:t>
       </w:r>
       <w:r>
-        <w:t>avec preprocessing mais sans enlever stopwords)</w:t>
+        <w:t xml:space="preserve">avec </w:t>
+      </w:r>
+      <w:proofErr w:type="spellStart"/>
+      <w:r>
+        <w:t>preprocessing</w:t>
+      </w:r>
+      <w:proofErr w:type="spellEnd"/>
+      <w:r>
+        <w:t xml:space="preserve"> mais sans enlever </w:t>
+      </w:r>
+      <w:proofErr w:type="spellStart"/>
+      <w:r>
+        <w:t>stopwords</w:t>
+      </w:r>
+      <w:proofErr w:type="spellEnd"/>
+      <w:r>
+        <w:t>)</w:t>
       </w:r>
       <w:r>
         <w:t xml:space="preserve">  </w:t>
@@ -369,7 +578,15 @@
         <w:sym w:font="Wingdings" w:char="F0E0"/>
       </w:r>
       <w:r>
-        <w:t xml:space="preserve"> le preprocessing n’était pas le bon</w:t>
+        <w:t xml:space="preserve"> le </w:t>
+      </w:r>
+      <w:proofErr w:type="spellStart"/>
+      <w:r>
+        <w:t>preprocessing</w:t>
+      </w:r>
+      <w:proofErr w:type="spellEnd"/>
+      <w:r>
+        <w:t xml:space="preserve"> n’était pas le bon</w:t>
       </w:r>
     </w:p>
     <w:p>
@@ -393,11 +610,19 @@
           <w:lang w:val="en-GB"/>
         </w:rPr>
       </w:pPr>
-      <w:r>
-        <w:rPr>
-          <w:lang w:val="en-GB"/>
-        </w:rPr>
-        <w:t>Accuracy_train = 0.594</w:t>
+      <w:proofErr w:type="spellStart"/>
+      <w:r>
+        <w:rPr>
+          <w:lang w:val="en-GB"/>
+        </w:rPr>
+        <w:t>Accuracy_train</w:t>
+      </w:r>
+      <w:proofErr w:type="spellEnd"/>
+      <w:r>
+        <w:rPr>
+          <w:lang w:val="en-GB"/>
+        </w:rPr>
+        <w:t xml:space="preserve"> = 0.594</w:t>
       </w:r>
     </w:p>
     <w:p>
@@ -429,11 +654,19 @@
           <w:lang w:val="en-GB"/>
         </w:rPr>
       </w:pPr>
-      <w:r>
-        <w:rPr>
-          <w:lang w:val="en-GB"/>
-        </w:rPr>
-        <w:t>Accuracy_train = 0.589</w:t>
+      <w:proofErr w:type="spellStart"/>
+      <w:r>
+        <w:rPr>
+          <w:lang w:val="en-GB"/>
+        </w:rPr>
+        <w:t>Accuracy_train</w:t>
+      </w:r>
+      <w:proofErr w:type="spellEnd"/>
+      <w:r>
+        <w:rPr>
+          <w:lang w:val="en-GB"/>
+        </w:rPr>
+        <w:t xml:space="preserve"> = 0.589</w:t>
       </w:r>
     </w:p>
     <w:p>
@@ -465,11 +698,19 @@
           <w:lang w:val="en-GB"/>
         </w:rPr>
       </w:pPr>
-      <w:r>
-        <w:rPr>
-          <w:lang w:val="en-GB"/>
-        </w:rPr>
-        <w:t>Accuracy_train = 0.605</w:t>
+      <w:proofErr w:type="spellStart"/>
+      <w:r>
+        <w:rPr>
+          <w:lang w:val="en-GB"/>
+        </w:rPr>
+        <w:t>Accuracy_train</w:t>
+      </w:r>
+      <w:proofErr w:type="spellEnd"/>
+      <w:r>
+        <w:rPr>
+          <w:lang w:val="en-GB"/>
+        </w:rPr>
+        <w:t xml:space="preserve"> = 0.605</w:t>
       </w:r>
     </w:p>
     <w:p>
@@ -492,8 +733,13 @@
       <w:pPr>
         <w:pStyle w:val="Sansinterligne"/>
       </w:pPr>
-      <w:r>
-        <w:t>Accuracy_train = 0.584</w:t>
+      <w:proofErr w:type="spellStart"/>
+      <w:r>
+        <w:t>Accuracy_train</w:t>
+      </w:r>
+      <w:proofErr w:type="spellEnd"/>
+      <w:r>
+        <w:t xml:space="preserve"> = 0.584</w:t>
       </w:r>
     </w:p>
     <w:p>
@@ -513,11 +759,19 @@
           <w:color w:val="70AD47" w:themeColor="accent6"/>
         </w:rPr>
       </w:pPr>
+      <w:proofErr w:type="gramStart"/>
       <w:r>
         <w:rPr>
           <w:color w:val="70AD47" w:themeColor="accent6"/>
         </w:rPr>
-        <w:t xml:space="preserve">Idées: utiliser un autre dictionnaire est peut-être mieux. </w:t>
+        <w:t>Idées:</w:t>
+      </w:r>
+      <w:proofErr w:type="gramEnd"/>
+      <w:r>
+        <w:rPr>
+          <w:color w:val="70AD47" w:themeColor="accent6"/>
+        </w:rPr>
+        <w:t xml:space="preserve"> utiliser un autre dictionnaire est peut-être mieux. </w:t>
       </w:r>
     </w:p>
     <w:p>
@@ -536,7 +790,15 @@
         <w:pStyle w:val="Titre2"/>
       </w:pPr>
       <w:r>
-        <w:t>Notebook Version 3 avec dictionnaire de twitter et data (avec preprocessing)</w:t>
+        <w:t xml:space="preserve">Notebook Version 3 avec dictionnaire de twitter et data (avec </w:t>
+      </w:r>
+      <w:proofErr w:type="spellStart"/>
+      <w:r>
+        <w:t>preprocessing</w:t>
+      </w:r>
+      <w:proofErr w:type="spellEnd"/>
+      <w:r>
+        <w:t>)</w:t>
       </w:r>
     </w:p>
     <w:p>
@@ -574,11 +836,19 @@
           <w:lang w:val="en-GB"/>
         </w:rPr>
       </w:pPr>
-      <w:r>
-        <w:rPr>
-          <w:lang w:val="en-GB"/>
-        </w:rPr>
-        <w:t>Accuracy_train =</w:t>
+      <w:proofErr w:type="spellStart"/>
+      <w:r>
+        <w:rPr>
+          <w:lang w:val="en-GB"/>
+        </w:rPr>
+        <w:t>Accuracy_train</w:t>
+      </w:r>
+      <w:proofErr w:type="spellEnd"/>
+      <w:r>
+        <w:rPr>
+          <w:lang w:val="en-GB"/>
+        </w:rPr>
+        <w:t xml:space="preserve"> =</w:t>
       </w:r>
     </w:p>
     <w:p>
@@ -610,11 +880,19 @@
           <w:lang w:val="en-GB"/>
         </w:rPr>
       </w:pPr>
-      <w:r>
-        <w:rPr>
-          <w:lang w:val="en-GB"/>
-        </w:rPr>
-        <w:t xml:space="preserve">Accuracy_train = </w:t>
+      <w:proofErr w:type="spellStart"/>
+      <w:r>
+        <w:rPr>
+          <w:lang w:val="en-GB"/>
+        </w:rPr>
+        <w:t>Accuracy_train</w:t>
+      </w:r>
+      <w:proofErr w:type="spellEnd"/>
+      <w:r>
+        <w:rPr>
+          <w:lang w:val="en-GB"/>
+        </w:rPr>
+        <w:t xml:space="preserve"> = </w:t>
       </w:r>
     </w:p>
     <w:p>
@@ -651,46 +929,131 @@
         <w:rPr>
           <w:color w:val="70AD47" w:themeColor="accent6"/>
         </w:rPr>
-        <w:t>Deux phrases très différentes peuvent avoir le même moyenne et pas dire la même chose ex: "Je l'aime à mourir" / "J'aimerais mourir"</w:t>
-      </w:r>
-    </w:p>
-    <w:p>
-      <w:pPr>
-        <w:pStyle w:val="Sansinterligne"/>
+        <w:t xml:space="preserve">Deux phrases très différentes peuvent avoir le même moyenne et pas dire la même chose </w:t>
+      </w:r>
+      <w:proofErr w:type="gramStart"/>
+      <w:r>
         <w:rPr>
           <w:color w:val="70AD47" w:themeColor="accent6"/>
-          <w:lang w:val="en-GB"/>
-        </w:rPr>
-      </w:pPr>
+        </w:rPr>
+        <w:t>ex:</w:t>
+      </w:r>
+      <w:proofErr w:type="gramEnd"/>
       <w:r>
         <w:rPr>
           <w:color w:val="70AD47" w:themeColor="accent6"/>
         </w:rPr>
-        <w:t xml:space="preserve">Prend pas en compte ordre des mots et grande importance dans phrase en fait: "Je suis terriblement..." </w:t>
-      </w:r>
-      <w:r>
+        <w:t xml:space="preserve"> "Je l'aime à mourir" / "J'aimerais mourir"</w:t>
+      </w:r>
+    </w:p>
+    <w:p>
+      <w:pPr>
+        <w:pStyle w:val="Sansinterligne"/>
         <w:rPr>
           <w:color w:val="70AD47" w:themeColor="accent6"/>
           <w:lang w:val="en-GB"/>
         </w:rPr>
-        <w:t>"heureux" ou "inquiet"</w:t>
-      </w:r>
-    </w:p>
-    <w:p>
-      <w:pPr>
-        <w:pStyle w:val="Sansinterligne"/>
+      </w:pPr>
+      <w:r>
         <w:rPr>
           <w:color w:val="70AD47" w:themeColor="accent6"/>
-          <w:lang w:val="en-GB"/>
-        </w:rPr>
-      </w:pPr>
+        </w:rPr>
+        <w:t xml:space="preserve">Prend pas en compte ordre des mots et grande importance dans phrase en </w:t>
+      </w:r>
+      <w:proofErr w:type="gramStart"/>
       <w:r>
         <w:rPr>
           <w:color w:val="70AD47" w:themeColor="accent6"/>
-          <w:lang w:val="en-GB"/>
-        </w:rPr>
-        <w:t>Idée: RNN and in particular, LSTM</w:t>
-      </w:r>
+        </w:rPr>
+        <w:t>fait:</w:t>
+      </w:r>
+      <w:proofErr w:type="gramEnd"/>
+      <w:r>
+        <w:rPr>
+          <w:color w:val="70AD47" w:themeColor="accent6"/>
+        </w:rPr>
+        <w:t xml:space="preserve"> "Je suis terriblement..." </w:t>
+      </w:r>
+      <w:r>
+        <w:rPr>
+          <w:color w:val="70AD47" w:themeColor="accent6"/>
+          <w:lang w:val="en-GB"/>
+        </w:rPr>
+        <w:t>"</w:t>
+      </w:r>
+      <w:proofErr w:type="spellStart"/>
+      <w:r>
+        <w:rPr>
+          <w:color w:val="70AD47" w:themeColor="accent6"/>
+          <w:lang w:val="en-GB"/>
+        </w:rPr>
+        <w:t>heureux</w:t>
+      </w:r>
+      <w:proofErr w:type="spellEnd"/>
+      <w:r>
+        <w:rPr>
+          <w:color w:val="70AD47" w:themeColor="accent6"/>
+          <w:lang w:val="en-GB"/>
+        </w:rPr>
+        <w:t xml:space="preserve">" </w:t>
+      </w:r>
+      <w:proofErr w:type="spellStart"/>
+      <w:r>
+        <w:rPr>
+          <w:color w:val="70AD47" w:themeColor="accent6"/>
+          <w:lang w:val="en-GB"/>
+        </w:rPr>
+        <w:t>ou</w:t>
+      </w:r>
+      <w:proofErr w:type="spellEnd"/>
+      <w:r>
+        <w:rPr>
+          <w:color w:val="70AD47" w:themeColor="accent6"/>
+          <w:lang w:val="en-GB"/>
+        </w:rPr>
+        <w:t xml:space="preserve"> "</w:t>
+      </w:r>
+      <w:proofErr w:type="spellStart"/>
+      <w:r>
+        <w:rPr>
+          <w:color w:val="70AD47" w:themeColor="accent6"/>
+          <w:lang w:val="en-GB"/>
+        </w:rPr>
+        <w:t>inquiet</w:t>
+      </w:r>
+      <w:proofErr w:type="spellEnd"/>
+      <w:r>
+        <w:rPr>
+          <w:color w:val="70AD47" w:themeColor="accent6"/>
+          <w:lang w:val="en-GB"/>
+        </w:rPr>
+        <w:t>"</w:t>
+      </w:r>
+    </w:p>
+    <w:p>
+      <w:pPr>
+        <w:pStyle w:val="Sansinterligne"/>
+        <w:rPr>
+          <w:color w:val="70AD47" w:themeColor="accent6"/>
+          <w:lang w:val="en-GB"/>
+        </w:rPr>
+      </w:pPr>
+      <w:r>
+        <w:rPr>
+          <w:color w:val="70AD47" w:themeColor="accent6"/>
+          <w:lang w:val="en-GB"/>
+        </w:rPr>
+        <w:t xml:space="preserve">Idée: RNN </w:t>
+      </w:r>
+      <w:proofErr w:type="gramStart"/>
+      <w:r>
+        <w:rPr>
+          <w:color w:val="70AD47" w:themeColor="accent6"/>
+          <w:lang w:val="en-GB"/>
+        </w:rPr>
+        <w:t>and in particular, LSTM</w:t>
+      </w:r>
+      <w:proofErr w:type="gramEnd"/>
     </w:p>
     <w:p>
       <w:pPr>
@@ -759,7 +1122,35 @@
         <w:rPr>
           <w:lang w:val="en-GB"/>
         </w:rPr>
-        <w:t>(not data full, only train_pos and train_neg)</w:t>
+        <w:t xml:space="preserve">(not data full, only </w:t>
+      </w:r>
+      <w:proofErr w:type="spellStart"/>
+      <w:r>
+        <w:rPr>
+          <w:lang w:val="en-GB"/>
+        </w:rPr>
+        <w:t>train_pos</w:t>
+      </w:r>
+      <w:proofErr w:type="spellEnd"/>
+      <w:r>
+        <w:rPr>
+          <w:lang w:val="en-GB"/>
+        </w:rPr>
+        <w:t xml:space="preserve"> and </w:t>
+      </w:r>
+      <w:proofErr w:type="spellStart"/>
+      <w:r>
+        <w:rPr>
+          <w:lang w:val="en-GB"/>
+        </w:rPr>
+        <w:t>train_neg</w:t>
+      </w:r>
+      <w:proofErr w:type="spellEnd"/>
+      <w:r>
+        <w:rPr>
+          <w:lang w:val="en-GB"/>
+        </w:rPr>
+        <w:t>)</w:t>
       </w:r>
     </w:p>
     <w:p>
@@ -838,7 +1229,35 @@
         <w:rPr>
           <w:lang w:val="en-GB"/>
         </w:rPr>
-        <w:t>(not data full, only train_pos and train_neg)</w:t>
+        <w:t xml:space="preserve">(not data full, only </w:t>
+      </w:r>
+      <w:proofErr w:type="spellStart"/>
+      <w:r>
+        <w:rPr>
+          <w:lang w:val="en-GB"/>
+        </w:rPr>
+        <w:t>train_pos</w:t>
+      </w:r>
+      <w:proofErr w:type="spellEnd"/>
+      <w:r>
+        <w:rPr>
+          <w:lang w:val="en-GB"/>
+        </w:rPr>
+        <w:t xml:space="preserve"> and </w:t>
+      </w:r>
+      <w:proofErr w:type="spellStart"/>
+      <w:r>
+        <w:rPr>
+          <w:lang w:val="en-GB"/>
+        </w:rPr>
+        <w:t>train_neg</w:t>
+      </w:r>
+      <w:proofErr w:type="spellEnd"/>
+      <w:r>
+        <w:rPr>
+          <w:lang w:val="en-GB"/>
+        </w:rPr>
+        <w:t>)</w:t>
       </w:r>
     </w:p>
     <w:p>
@@ -973,7 +1392,21 @@
         <w:rPr>
           <w:lang w:val="en-GB"/>
         </w:rPr>
-        <w:t>- Test on Kaggle: 0.75  (12h)  Model took 800s * 50 to train</w:t>
+        <w:t xml:space="preserve">- Test on Kaggle: </w:t>
+      </w:r>
+      <w:proofErr w:type="gramStart"/>
+      <w:r>
+        <w:rPr>
+          <w:lang w:val="en-GB"/>
+        </w:rPr>
+        <w:t>0.75  (</w:t>
+      </w:r>
+      <w:proofErr w:type="gramEnd"/>
+      <w:r>
+        <w:rPr>
+          <w:lang w:val="en-GB"/>
+        </w:rPr>
+        <w:t>12h)  Model took 800s * 50 to train</w:t>
       </w:r>
     </w:p>
     <w:p>
@@ -1071,15 +1504,75 @@
         <w:rPr>
           <w:color w:val="70AD47" w:themeColor="accent6"/>
         </w:rPr>
-        <w:t>==&gt; enlever les stopwords ne change pas l'accuracy mais algorithme plus rapide</w:t>
-      </w:r>
-    </w:p>
-    <w:p>
-      <w:pPr>
-        <w:pStyle w:val="Sansinterligne"/>
-      </w:pPr>
-      <w:r>
-        <w:t>(j'ai oublié de preprocess le test pareil. mais ça devrait rien changer je pense. pas sûre à 100%)</w:t>
+        <w:t xml:space="preserve">==&gt; enlever les </w:t>
+      </w:r>
+      <w:proofErr w:type="spellStart"/>
+      <w:r>
+        <w:rPr>
+          <w:color w:val="70AD47" w:themeColor="accent6"/>
+        </w:rPr>
+        <w:t>stopwords</w:t>
+      </w:r>
+      <w:proofErr w:type="spellEnd"/>
+      <w:r>
+        <w:rPr>
+          <w:color w:val="70AD47" w:themeColor="accent6"/>
+        </w:rPr>
+        <w:t xml:space="preserve"> ne change pas l'</w:t>
+      </w:r>
+      <w:proofErr w:type="spellStart"/>
+      <w:r>
+        <w:rPr>
+          <w:color w:val="70AD47" w:themeColor="accent6"/>
+        </w:rPr>
+        <w:t>accuracy</w:t>
+      </w:r>
+      <w:proofErr w:type="spellEnd"/>
+      <w:r>
+        <w:rPr>
+          <w:color w:val="70AD47" w:themeColor="accent6"/>
+        </w:rPr>
+        <w:t xml:space="preserve"> mais algorithme plus rapide</w:t>
+      </w:r>
+    </w:p>
+    <w:p>
+      <w:pPr>
+        <w:pStyle w:val="Sansinterligne"/>
+      </w:pPr>
+      <w:r>
+        <w:t>(</w:t>
+      </w:r>
+      <w:proofErr w:type="gramStart"/>
+      <w:r>
+        <w:t>j'ai</w:t>
+      </w:r>
+      <w:proofErr w:type="gramEnd"/>
+      <w:r>
+        <w:t xml:space="preserve"> oublié de </w:t>
+      </w:r>
+      <w:proofErr w:type="spellStart"/>
+      <w:r>
+        <w:t>preprocess</w:t>
+      </w:r>
+      <w:proofErr w:type="spellEnd"/>
+      <w:r>
+        <w:t xml:space="preserve"> le test pareil. </w:t>
+      </w:r>
+      <w:proofErr w:type="gramStart"/>
+      <w:r>
+        <w:t>mais</w:t>
+      </w:r>
+      <w:proofErr w:type="gramEnd"/>
+      <w:r>
+        <w:t xml:space="preserve"> ça devrait rien changer je pense. </w:t>
+      </w:r>
+      <w:proofErr w:type="gramStart"/>
+      <w:r>
+        <w:t>pas</w:t>
+      </w:r>
+      <w:proofErr w:type="gramEnd"/>
+      <w:r>
+        <w:t xml:space="preserve"> sûre à 100%)</w:t>
       </w:r>
     </w:p>
     <w:p>
@@ -1126,13 +1619,27 @@
         <w:rPr>
           <w:lang w:val="en-GB"/>
         </w:rPr>
-        <w:t xml:space="preserve">--&gt; early stopping </w:t>
-      </w:r>
-      <w:r>
-        <w:rPr>
-          <w:lang w:val="en-GB"/>
-        </w:rPr>
-        <w:t xml:space="preserve">  (2h)</w:t>
+        <w:t>--&gt; early stopping</w:t>
+      </w:r>
+      <w:proofErr w:type="gramStart"/>
+      <w:r>
+        <w:rPr>
+          <w:lang w:val="en-GB"/>
+        </w:rPr>
+        <w:t xml:space="preserve"> </w:t>
+      </w:r>
+      <w:r>
+        <w:rPr>
+          <w:lang w:val="en-GB"/>
+        </w:rPr>
+        <w:t xml:space="preserve">  (</w:t>
+      </w:r>
+      <w:proofErr w:type="gramEnd"/>
+      <w:r>
+        <w:rPr>
+          <w:lang w:val="en-GB"/>
+        </w:rPr>
+        <w:t>2h)</w:t>
       </w:r>
     </w:p>
     <w:p>
@@ -1155,7 +1662,29 @@
           <w:lang w:val="en-GB"/>
         </w:rPr>
         <w:lastRenderedPageBreak/>
-        <w:t xml:space="preserve">LOSS: binary crossentropy </w:t>
+        <w:t xml:space="preserve">LOSS: binary </w:t>
+      </w:r>
+      <w:proofErr w:type="spellStart"/>
+      <w:r>
+        <w:rPr>
+          <w:rFonts w:asciiTheme="minorHAnsi" w:eastAsiaTheme="minorHAnsi" w:hAnsiTheme="minorHAnsi" w:cstheme="minorBidi"/>
+          <w:color w:val="538135" w:themeColor="accent6" w:themeShade="BF"/>
+          <w:sz w:val="22"/>
+          <w:szCs w:val="22"/>
+          <w:lang w:val="en-GB"/>
+        </w:rPr>
+        <w:t>crossentropy</w:t>
+      </w:r>
+      <w:proofErr w:type="spellEnd"/>
+      <w:r>
+        <w:rPr>
+          <w:rFonts w:asciiTheme="minorHAnsi" w:eastAsiaTheme="minorHAnsi" w:hAnsiTheme="minorHAnsi" w:cstheme="minorBidi"/>
+          <w:color w:val="538135" w:themeColor="accent6" w:themeShade="BF"/>
+          <w:sz w:val="22"/>
+          <w:szCs w:val="22"/>
+          <w:lang w:val="en-GB"/>
+        </w:rPr>
+        <w:t xml:space="preserve"> </w:t>
       </w:r>
       <w:r>
         <w:rPr>
@@ -1165,7 +1694,29 @@
           <w:szCs w:val="22"/>
           <w:lang w:val="en-GB"/>
         </w:rPr>
-        <w:t>(instead of categorical crossentropy)</w:t>
+        <w:t xml:space="preserve">(instead of categorical </w:t>
+      </w:r>
+      <w:proofErr w:type="spellStart"/>
+      <w:r>
+        <w:rPr>
+          <w:rFonts w:asciiTheme="minorHAnsi" w:eastAsiaTheme="minorHAnsi" w:hAnsiTheme="minorHAnsi" w:cstheme="minorBidi"/>
+          <w:color w:val="auto"/>
+          <w:sz w:val="22"/>
+          <w:szCs w:val="22"/>
+          <w:lang w:val="en-GB"/>
+        </w:rPr>
+        <w:t>crossentropy</w:t>
+      </w:r>
+      <w:proofErr w:type="spellEnd"/>
+      <w:r>
+        <w:rPr>
+          <w:rFonts w:asciiTheme="minorHAnsi" w:eastAsiaTheme="minorHAnsi" w:hAnsiTheme="minorHAnsi" w:cstheme="minorBidi"/>
+          <w:color w:val="auto"/>
+          <w:sz w:val="22"/>
+          <w:szCs w:val="22"/>
+          <w:lang w:val="en-GB"/>
+        </w:rPr>
+        <w:t>)</w:t>
       </w:r>
     </w:p>
     <w:p>
@@ -1232,8 +1783,16 @@
         <w:rPr>
           <w:lang w:val="en-GB"/>
         </w:rPr>
-        <w:t>Loss: binary crossentropy</w:t>
-      </w:r>
+        <w:t xml:space="preserve">Loss: binary </w:t>
+      </w:r>
+      <w:proofErr w:type="spellStart"/>
+      <w:r>
+        <w:rPr>
+          <w:lang w:val="en-GB"/>
+        </w:rPr>
+        <w:t>crossentropy</w:t>
+      </w:r>
+      <w:proofErr w:type="spellEnd"/>
     </w:p>
     <w:p>
       <w:pPr>
@@ -1280,8 +1839,44 @@
         <w:rPr>
           <w:lang w:val="en-GB"/>
         </w:rPr>
-        <w:t>on avait ‘adam’ jusque-là</w:t>
-      </w:r>
+        <w:t xml:space="preserve">on </w:t>
+      </w:r>
+      <w:proofErr w:type="spellStart"/>
+      <w:r>
+        <w:rPr>
+          <w:lang w:val="en-GB"/>
+        </w:rPr>
+        <w:t>avait</w:t>
+      </w:r>
+      <w:proofErr w:type="spellEnd"/>
+      <w:r>
+        <w:rPr>
+          <w:lang w:val="en-GB"/>
+        </w:rPr>
+        <w:t xml:space="preserve"> ‘</w:t>
+      </w:r>
+      <w:proofErr w:type="spellStart"/>
+      <w:r>
+        <w:rPr>
+          <w:lang w:val="en-GB"/>
+        </w:rPr>
+        <w:t>adam</w:t>
+      </w:r>
+      <w:proofErr w:type="spellEnd"/>
+      <w:r>
+        <w:rPr>
+          <w:lang w:val="en-GB"/>
+        </w:rPr>
+        <w:t xml:space="preserve">’ </w:t>
+      </w:r>
+      <w:proofErr w:type="spellStart"/>
+      <w:r>
+        <w:rPr>
+          <w:lang w:val="en-GB"/>
+        </w:rPr>
+        <w:t>jusque-là</w:t>
+      </w:r>
+      <w:proofErr w:type="spellEnd"/>
       <w:r>
         <w:rPr>
           <w:lang w:val="en-GB"/>
@@ -1340,7 +1935,23 @@
           <w:color w:val="538135" w:themeColor="accent6" w:themeShade="BF"/>
           <w:lang w:val="en-GB"/>
         </w:rPr>
-        <w:t>Test on Kaggle : 0.781</w:t>
+        <w:t xml:space="preserve">Test on </w:t>
+      </w:r>
+      <w:proofErr w:type="gramStart"/>
+      <w:r>
+        <w:rPr>
+          <w:color w:val="538135" w:themeColor="accent6" w:themeShade="BF"/>
+          <w:lang w:val="en-GB"/>
+        </w:rPr>
+        <w:t>Kaggle :</w:t>
+      </w:r>
+      <w:proofErr w:type="gramEnd"/>
+      <w:r>
+        <w:rPr>
+          <w:color w:val="538135" w:themeColor="accent6" w:themeShade="BF"/>
+          <w:lang w:val="en-GB"/>
+        </w:rPr>
+        <w:t xml:space="preserve"> 0.781</w:t>
       </w:r>
     </w:p>
     <w:p>
@@ -1350,8 +1961,18 @@
       <w:r>
         <w:t xml:space="preserve">- </w:t>
       </w:r>
-      <w:r>
-        <w:t>Sgd: 6h</w:t>
+      <w:proofErr w:type="spellStart"/>
+      <w:proofErr w:type="gramStart"/>
+      <w:r>
+        <w:t>Sgd</w:t>
+      </w:r>
+      <w:proofErr w:type="spellEnd"/>
+      <w:r>
+        <w:t>:</w:t>
+      </w:r>
+      <w:proofErr w:type="gramEnd"/>
+      <w:r>
+        <w:t xml:space="preserve"> 6h</w:t>
       </w:r>
       <w:r>
         <w:t xml:space="preserve">   </w:t>
@@ -1363,7 +1984,20 @@
         <w:ind w:firstLine="708"/>
       </w:pPr>
       <w:r>
-        <w:t xml:space="preserve">Test on Kaggle: </w:t>
+        <w:t xml:space="preserve">Test on </w:t>
+      </w:r>
+      <w:proofErr w:type="spellStart"/>
+      <w:proofErr w:type="gramStart"/>
+      <w:r>
+        <w:t>Kaggle</w:t>
+      </w:r>
+      <w:proofErr w:type="spellEnd"/>
+      <w:r>
+        <w:t>:</w:t>
+      </w:r>
+      <w:proofErr w:type="gramEnd"/>
+      <w:r>
+        <w:t xml:space="preserve"> </w:t>
       </w:r>
       <w:r>
         <w:t>0.76</w:t>
@@ -1383,7 +2017,21 @@
         <w:rPr>
           <w:lang w:val="en-GB"/>
         </w:rPr>
-        <w:t xml:space="preserve">- RMSprop: </w:t>
+        <w:t xml:space="preserve">- </w:t>
+      </w:r>
+      <w:proofErr w:type="spellStart"/>
+      <w:r>
+        <w:rPr>
+          <w:lang w:val="en-GB"/>
+        </w:rPr>
+        <w:t>RMSprop</w:t>
+      </w:r>
+      <w:proofErr w:type="spellEnd"/>
+      <w:r>
+        <w:rPr>
+          <w:lang w:val="en-GB"/>
+        </w:rPr>
+        <w:t xml:space="preserve">: </w:t>
       </w:r>
       <w:r>
         <w:rPr>
@@ -1418,7 +2066,21 @@
         <w:rPr>
           <w:lang w:val="en-GB"/>
         </w:rPr>
-        <w:t>-Adagrad:</w:t>
+        <w:t>-</w:t>
+      </w:r>
+      <w:proofErr w:type="spellStart"/>
+      <w:r>
+        <w:rPr>
+          <w:lang w:val="en-GB"/>
+        </w:rPr>
+        <w:t>Adagrad</w:t>
+      </w:r>
+      <w:proofErr w:type="spellEnd"/>
+      <w:r>
+        <w:rPr>
+          <w:lang w:val="en-GB"/>
+        </w:rPr>
+        <w:t>:</w:t>
       </w:r>
       <w:r>
         <w:rPr>
@@ -1471,7 +2133,21 @@
         <w:rPr>
           <w:lang w:val="en-GB"/>
         </w:rPr>
-        <w:t>-Adadelta:</w:t>
+        <w:t>-</w:t>
+      </w:r>
+      <w:proofErr w:type="spellStart"/>
+      <w:r>
+        <w:rPr>
+          <w:lang w:val="en-GB"/>
+        </w:rPr>
+        <w:t>Adadelta</w:t>
+      </w:r>
+      <w:proofErr w:type="spellEnd"/>
+      <w:r>
+        <w:rPr>
+          <w:lang w:val="en-GB"/>
+        </w:rPr>
+        <w:t>:</w:t>
       </w:r>
       <w:r>
         <w:rPr>
@@ -1518,7 +2194,21 @@
         <w:rPr>
           <w:lang w:val="en-GB"/>
         </w:rPr>
-        <w:t>-Adamax:</w:t>
+        <w:t>-</w:t>
+      </w:r>
+      <w:proofErr w:type="spellStart"/>
+      <w:r>
+        <w:rPr>
+          <w:lang w:val="en-GB"/>
+        </w:rPr>
+        <w:t>Adamax</w:t>
+      </w:r>
+      <w:proofErr w:type="spellEnd"/>
+      <w:r>
+        <w:rPr>
+          <w:lang w:val="en-GB"/>
+        </w:rPr>
+        <w:t>:</w:t>
       </w:r>
       <w:r>
         <w:rPr>
@@ -1565,7 +2255,21 @@
         <w:rPr>
           <w:lang w:val="en-GB"/>
         </w:rPr>
-        <w:t>-Nadam:</w:t>
+        <w:t>-</w:t>
+      </w:r>
+      <w:proofErr w:type="spellStart"/>
+      <w:r>
+        <w:rPr>
+          <w:lang w:val="en-GB"/>
+        </w:rPr>
+        <w:t>Nadam</w:t>
+      </w:r>
+      <w:proofErr w:type="spellEnd"/>
+      <w:r>
+        <w:rPr>
+          <w:lang w:val="en-GB"/>
+        </w:rPr>
+        <w:t>:</w:t>
       </w:r>
       <w:r>
         <w:rPr>
@@ -1662,8 +2366,16 @@
         <w:rPr>
           <w:lang w:val="en-GB"/>
         </w:rPr>
-        <w:t>Loss: binary crossentropy</w:t>
-      </w:r>
+        <w:t xml:space="preserve">Loss: binary </w:t>
+      </w:r>
+      <w:proofErr w:type="spellStart"/>
+      <w:r>
+        <w:rPr>
+          <w:lang w:val="en-GB"/>
+        </w:rPr>
+        <w:t>crossentropy</w:t>
+      </w:r>
+      <w:proofErr w:type="spellEnd"/>
       <w:r>
         <w:rPr>
           <w:lang w:val="en-GB"/>
@@ -1684,51 +2396,166 @@
         </w:rPr>
         <w:t xml:space="preserve">Optimizer: </w:t>
       </w:r>
+      <w:proofErr w:type="spellStart"/>
       <w:r>
         <w:rPr>
           <w:lang w:val="en-GB"/>
         </w:rPr>
         <w:t>adam</w:t>
       </w:r>
-    </w:p>
-    <w:p>
-      <w:pPr>
-        <w:pStyle w:val="Sansinterligne"/>
-        <w:rPr>
-          <w:lang w:val="en-GB"/>
-        </w:rPr>
-      </w:pPr>
-      <w:r>
-        <w:rPr>
-          <w:lang w:val="en-GB"/>
-        </w:rPr>
-        <w:t>1 seul output new_predict function (sigmoid and not softmax)</w:t>
-      </w:r>
-      <w:r>
-        <w:rPr>
-          <w:lang w:val="en-GB"/>
-        </w:rPr>
-        <w:t xml:space="preserve"> (j’aurais du y penser en passant à binary crossentropy)</w:t>
-      </w:r>
-    </w:p>
-    <w:p>
-      <w:pPr>
-        <w:pStyle w:val="Sansinterligne"/>
-        <w:rPr>
-          <w:lang w:val="en-GB"/>
-        </w:rPr>
-      </w:pPr>
-    </w:p>
-    <w:p>
-      <w:pPr>
-        <w:pStyle w:val="Sansinterligne"/>
-      </w:pPr>
-      <w:r>
-        <w:t>Test on Kaggle:</w:t>
-      </w:r>
-      <w:r>
-        <w:t xml:space="preserve"> 0.746. Moins bien donc on reprend softmax</w:t>
-      </w:r>
+      <w:proofErr w:type="spellEnd"/>
+    </w:p>
+    <w:p>
+      <w:pPr>
+        <w:pStyle w:val="Sansinterligne"/>
+        <w:rPr>
+          <w:lang w:val="en-GB"/>
+        </w:rPr>
+      </w:pPr>
+      <w:r>
+        <w:rPr>
+          <w:lang w:val="en-GB"/>
+        </w:rPr>
+        <w:t xml:space="preserve">1 </w:t>
+      </w:r>
+      <w:proofErr w:type="spellStart"/>
+      <w:r>
+        <w:rPr>
+          <w:lang w:val="en-GB"/>
+        </w:rPr>
+        <w:t>seul</w:t>
+      </w:r>
+      <w:proofErr w:type="spellEnd"/>
+      <w:r>
+        <w:rPr>
+          <w:lang w:val="en-GB"/>
+        </w:rPr>
+        <w:t xml:space="preserve"> output </w:t>
+      </w:r>
+      <w:proofErr w:type="spellStart"/>
+      <w:r>
+        <w:rPr>
+          <w:lang w:val="en-GB"/>
+        </w:rPr>
+        <w:t>new_predict</w:t>
+      </w:r>
+      <w:proofErr w:type="spellEnd"/>
+      <w:r>
+        <w:rPr>
+          <w:lang w:val="en-GB"/>
+        </w:rPr>
+        <w:t xml:space="preserve"> function (sigmoid and not </w:t>
+      </w:r>
+      <w:proofErr w:type="spellStart"/>
+      <w:r>
+        <w:rPr>
+          <w:lang w:val="en-GB"/>
+        </w:rPr>
+        <w:t>softmax</w:t>
+      </w:r>
+      <w:proofErr w:type="spellEnd"/>
+      <w:r>
+        <w:rPr>
+          <w:lang w:val="en-GB"/>
+        </w:rPr>
+        <w:t>)</w:t>
+      </w:r>
+      <w:r>
+        <w:rPr>
+          <w:lang w:val="en-GB"/>
+        </w:rPr>
+        <w:t xml:space="preserve"> (</w:t>
+      </w:r>
+      <w:proofErr w:type="spellStart"/>
+      <w:r>
+        <w:rPr>
+          <w:lang w:val="en-GB"/>
+        </w:rPr>
+        <w:t>j’aurais</w:t>
+      </w:r>
+      <w:proofErr w:type="spellEnd"/>
+      <w:r>
+        <w:rPr>
+          <w:lang w:val="en-GB"/>
+        </w:rPr>
+        <w:t xml:space="preserve"> du y </w:t>
+      </w:r>
+      <w:proofErr w:type="spellStart"/>
+      <w:r>
+        <w:rPr>
+          <w:lang w:val="en-GB"/>
+        </w:rPr>
+        <w:t>penser</w:t>
+      </w:r>
+      <w:proofErr w:type="spellEnd"/>
+      <w:r>
+        <w:rPr>
+          <w:lang w:val="en-GB"/>
+        </w:rPr>
+        <w:t xml:space="preserve"> </w:t>
+      </w:r>
+      <w:proofErr w:type="spellStart"/>
+      <w:r>
+        <w:rPr>
+          <w:lang w:val="en-GB"/>
+        </w:rPr>
+        <w:t>en</w:t>
+      </w:r>
+      <w:proofErr w:type="spellEnd"/>
+      <w:r>
+        <w:rPr>
+          <w:lang w:val="en-GB"/>
+        </w:rPr>
+        <w:t xml:space="preserve"> passant à binary </w:t>
+      </w:r>
+      <w:proofErr w:type="spellStart"/>
+      <w:r>
+        <w:rPr>
+          <w:lang w:val="en-GB"/>
+        </w:rPr>
+        <w:t>crossentropy</w:t>
+      </w:r>
+      <w:proofErr w:type="spellEnd"/>
+      <w:r>
+        <w:rPr>
+          <w:lang w:val="en-GB"/>
+        </w:rPr>
+        <w:t>)</w:t>
+      </w:r>
+    </w:p>
+    <w:p>
+      <w:pPr>
+        <w:pStyle w:val="Sansinterligne"/>
+        <w:rPr>
+          <w:lang w:val="en-GB"/>
+        </w:rPr>
+      </w:pPr>
+    </w:p>
+    <w:p>
+      <w:pPr>
+        <w:pStyle w:val="Sansinterligne"/>
+      </w:pPr>
+      <w:r>
+        <w:t xml:space="preserve">Test on </w:t>
+      </w:r>
+      <w:proofErr w:type="spellStart"/>
+      <w:proofErr w:type="gramStart"/>
+      <w:r>
+        <w:t>Kaggle</w:t>
+      </w:r>
+      <w:proofErr w:type="spellEnd"/>
+      <w:r>
+        <w:t>:</w:t>
+      </w:r>
+      <w:proofErr w:type="gramEnd"/>
+      <w:r>
+        <w:t xml:space="preserve"> 0.746. Moins bien donc on reprend </w:t>
+      </w:r>
+      <w:proofErr w:type="spellStart"/>
+      <w:r>
+        <w:t>softmax</w:t>
+      </w:r>
+      <w:proofErr w:type="spellEnd"/>
     </w:p>
     <w:p>
       <w:pPr>
@@ -1746,7 +2573,21 @@
         <w:rPr>
           <w:lang w:val="en-GB"/>
         </w:rPr>
-        <w:t>Notebook LSTM  + glove</w:t>
+        <w:t xml:space="preserve">Notebook </w:t>
+      </w:r>
+      <w:proofErr w:type="gramStart"/>
+      <w:r>
+        <w:rPr>
+          <w:lang w:val="en-GB"/>
+        </w:rPr>
+        <w:t>LSTM  +</w:t>
+      </w:r>
+      <w:proofErr w:type="gramEnd"/>
+      <w:r>
+        <w:rPr>
+          <w:lang w:val="en-GB"/>
+        </w:rPr>
+        <w:t xml:space="preserve"> glove</w:t>
       </w:r>
       <w:r>
         <w:rPr>
@@ -1786,52 +2627,81 @@
         <w:rPr>
           <w:lang w:val="en-GB"/>
         </w:rPr>
-        <w:t xml:space="preserve">Loss: binary crossentropy   </w:t>
-      </w:r>
-    </w:p>
-    <w:p>
-      <w:pPr>
-        <w:pStyle w:val="Sansinterligne"/>
-        <w:rPr>
-          <w:lang w:val="en-GB"/>
-        </w:rPr>
-      </w:pPr>
-      <w:r>
-        <w:rPr>
-          <w:lang w:val="en-GB"/>
-        </w:rPr>
-        <w:t>Optimizer: adam</w:t>
-      </w:r>
-    </w:p>
-    <w:p>
-      <w:pPr>
-        <w:pStyle w:val="Sansinterligne"/>
-        <w:rPr>
-          <w:lang w:val="en-GB"/>
-        </w:rPr>
-      </w:pPr>
+        <w:t xml:space="preserve">Loss: binary </w:t>
+      </w:r>
+      <w:proofErr w:type="spellStart"/>
+      <w:r>
+        <w:rPr>
+          <w:lang w:val="en-GB"/>
+        </w:rPr>
+        <w:t>crossentropy</w:t>
+      </w:r>
+      <w:proofErr w:type="spellEnd"/>
+      <w:r>
+        <w:rPr>
+          <w:lang w:val="en-GB"/>
+        </w:rPr>
+        <w:t xml:space="preserve">   </w:t>
+      </w:r>
+    </w:p>
+    <w:p>
+      <w:pPr>
+        <w:pStyle w:val="Sansinterligne"/>
+        <w:rPr>
+          <w:lang w:val="en-GB"/>
+        </w:rPr>
+      </w:pPr>
+      <w:r>
+        <w:rPr>
+          <w:lang w:val="en-GB"/>
+        </w:rPr>
+        <w:t xml:space="preserve">Optimizer: </w:t>
+      </w:r>
+      <w:proofErr w:type="spellStart"/>
+      <w:r>
+        <w:rPr>
+          <w:lang w:val="en-GB"/>
+        </w:rPr>
+        <w:t>adam</w:t>
+      </w:r>
+      <w:proofErr w:type="spellEnd"/>
+    </w:p>
+    <w:p>
+      <w:pPr>
+        <w:pStyle w:val="Sansinterligne"/>
+        <w:rPr>
+          <w:lang w:val="en-GB"/>
+        </w:rPr>
+      </w:pPr>
+      <w:proofErr w:type="spellStart"/>
       <w:r>
         <w:rPr>
           <w:lang w:val="en-GB"/>
         </w:rPr>
         <w:t>Softmax</w:t>
       </w:r>
-    </w:p>
-    <w:p>
-      <w:pPr>
-        <w:pStyle w:val="Sansinterligne"/>
-        <w:rPr>
-          <w:lang w:val="en-GB"/>
-        </w:rPr>
-      </w:pPr>
-    </w:p>
-    <w:p>
-      <w:pPr>
-        <w:pStyle w:val="Sansinterligne"/>
-      </w:pPr>
-      <w:r>
-        <w:t>Dimensions du dictionnaire:</w:t>
-      </w:r>
+      <w:proofErr w:type="spellEnd"/>
+    </w:p>
+    <w:p>
+      <w:pPr>
+        <w:pStyle w:val="Sansinterligne"/>
+        <w:rPr>
+          <w:lang w:val="en-GB"/>
+        </w:rPr>
+      </w:pPr>
+    </w:p>
+    <w:p>
+      <w:pPr>
+        <w:pStyle w:val="Sansinterligne"/>
+      </w:pPr>
+      <w:r>
+        <w:t xml:space="preserve">Dimensions du </w:t>
+      </w:r>
+      <w:proofErr w:type="gramStart"/>
+      <w:r>
+        <w:t>dictionnaire:</w:t>
+      </w:r>
+      <w:proofErr w:type="gramEnd"/>
     </w:p>
     <w:p>
       <w:pPr>
@@ -1841,10 +2711,23 @@
         <w:tab/>
       </w:r>
       <w:r>
-        <w:t>25d:</w:t>
-      </w:r>
-      <w:r>
-        <w:t xml:space="preserve"> Test on Kaggle:</w:t>
+        <w:t>25</w:t>
+      </w:r>
+      <w:proofErr w:type="gramStart"/>
+      <w:r>
+        <w:t>d:</w:t>
+      </w:r>
+      <w:proofErr w:type="gramEnd"/>
+      <w:r>
+        <w:t xml:space="preserve"> Test on </w:t>
+      </w:r>
+      <w:proofErr w:type="spellStart"/>
+      <w:r>
+        <w:t>Kaggle</w:t>
+      </w:r>
+      <w:proofErr w:type="spellEnd"/>
+      <w:r>
+        <w:t>:</w:t>
       </w:r>
     </w:p>
     <w:p>
@@ -1931,7 +2814,14 @@
         <w:rPr>
           <w:lang w:val="en-GB"/>
         </w:rPr>
-        <w:t>Notebook LSTM</w:t>
+        <w:t xml:space="preserve">Notebook </w:t>
+      </w:r>
+      <w:proofErr w:type="spellStart"/>
+      <w:r>
+        <w:rPr>
+          <w:lang w:val="en-GB"/>
+        </w:rPr>
+        <w:t>LSTM</w:t>
       </w:r>
       <w:r>
         <w:rPr>
@@ -1939,6 +2829,7 @@
         </w:rPr>
         <w:t>_twitt</w:t>
       </w:r>
+      <w:proofErr w:type="spellEnd"/>
       <w:r>
         <w:rPr>
           <w:lang w:val="en-GB"/>
@@ -1971,30 +2862,53 @@
         <w:rPr>
           <w:lang w:val="en-GB"/>
         </w:rPr>
-        <w:t xml:space="preserve">Loss: categorical crossentropy   </w:t>
-      </w:r>
-    </w:p>
-    <w:p>
-      <w:pPr>
-        <w:pStyle w:val="Sansinterligne"/>
-        <w:rPr>
-          <w:lang w:val="en-GB"/>
-        </w:rPr>
-      </w:pPr>
-      <w:r>
-        <w:rPr>
-          <w:lang w:val="en-GB"/>
-        </w:rPr>
-        <w:t>Optimizer: adam</w:t>
-      </w:r>
-    </w:p>
-    <w:p>
-      <w:pPr>
-        <w:pStyle w:val="Sansinterligne"/>
-        <w:rPr>
-          <w:lang w:val="en-GB"/>
-        </w:rPr>
-      </w:pPr>
+        <w:t xml:space="preserve">Loss: categorical </w:t>
+      </w:r>
+      <w:proofErr w:type="spellStart"/>
+      <w:r>
+        <w:rPr>
+          <w:lang w:val="en-GB"/>
+        </w:rPr>
+        <w:t>crossentropy</w:t>
+      </w:r>
+      <w:proofErr w:type="spellEnd"/>
+      <w:r>
+        <w:rPr>
+          <w:lang w:val="en-GB"/>
+        </w:rPr>
+        <w:t xml:space="preserve">   </w:t>
+      </w:r>
+    </w:p>
+    <w:p>
+      <w:pPr>
+        <w:pStyle w:val="Sansinterligne"/>
+        <w:rPr>
+          <w:lang w:val="en-GB"/>
+        </w:rPr>
+      </w:pPr>
+      <w:r>
+        <w:rPr>
+          <w:lang w:val="en-GB"/>
+        </w:rPr>
+        <w:t xml:space="preserve">Optimizer: </w:t>
+      </w:r>
+      <w:proofErr w:type="spellStart"/>
+      <w:r>
+        <w:rPr>
+          <w:lang w:val="en-GB"/>
+        </w:rPr>
+        <w:t>adam</w:t>
+      </w:r>
+      <w:proofErr w:type="spellEnd"/>
+    </w:p>
+    <w:p>
+      <w:pPr>
+        <w:pStyle w:val="Sansinterligne"/>
+        <w:rPr>
+          <w:lang w:val="en-GB"/>
+        </w:rPr>
+      </w:pPr>
+      <w:proofErr w:type="spellStart"/>
       <w:r>
         <w:rPr>
           <w:lang w:val="en-GB"/>
@@ -2002,19 +2916,28 @@
         <w:lastRenderedPageBreak/>
         <w:t>Softmax</w:t>
       </w:r>
-    </w:p>
-    <w:p>
-      <w:pPr>
-        <w:pStyle w:val="Sansinterligne"/>
-        <w:rPr>
-          <w:lang w:val="en-GB"/>
-        </w:rPr>
-      </w:pPr>
-      <w:r>
-        <w:rPr>
-          <w:lang w:val="en-GB"/>
-        </w:rPr>
-        <w:t>Dictionnaire twitter:</w:t>
+      <w:proofErr w:type="spellEnd"/>
+    </w:p>
+    <w:p>
+      <w:pPr>
+        <w:pStyle w:val="Sansinterligne"/>
+        <w:rPr>
+          <w:lang w:val="en-GB"/>
+        </w:rPr>
+      </w:pPr>
+      <w:proofErr w:type="spellStart"/>
+      <w:r>
+        <w:rPr>
+          <w:lang w:val="en-GB"/>
+        </w:rPr>
+        <w:t>Dictionnaire</w:t>
+      </w:r>
+      <w:proofErr w:type="spellEnd"/>
+      <w:r>
+        <w:rPr>
+          <w:lang w:val="en-GB"/>
+        </w:rPr>
+        <w:t xml:space="preserve"> twitter:</w:t>
       </w:r>
       <w:r>
         <w:rPr>
@@ -2112,6 +3035,194 @@
     <w:p>
       <w:pPr>
         <w:pStyle w:val="Sansinterligne"/>
+        <w:rPr>
+          <w:lang w:val="en-GB"/>
+        </w:rPr>
+      </w:pPr>
+    </w:p>
+    <w:p>
+      <w:pPr>
+        <w:pStyle w:val="Titre2"/>
+        <w:rPr>
+          <w:lang w:val="en-GB"/>
+        </w:rPr>
+      </w:pPr>
+      <w:r>
+        <w:rPr>
+          <w:lang w:val="en-GB"/>
+        </w:rPr>
+        <w:t xml:space="preserve">Notebook </w:t>
+      </w:r>
+      <w:proofErr w:type="spellStart"/>
+      <w:r>
+        <w:rPr>
+          <w:lang w:val="en-GB"/>
+        </w:rPr>
+        <w:t>LSTM</w:t>
+      </w:r>
+      <w:r>
+        <w:rPr>
+          <w:lang w:val="en-GB"/>
+        </w:rPr>
+        <w:t>_twitt</w:t>
+      </w:r>
+      <w:proofErr w:type="spellEnd"/>
+      <w:r>
+        <w:rPr>
+          <w:lang w:val="en-GB"/>
+        </w:rPr>
+        <w:t xml:space="preserve"> glove 20</w:t>
+      </w:r>
+      <w:r>
+        <w:rPr>
+          <w:lang w:val="en-GB"/>
+        </w:rPr>
+        <w:t xml:space="preserve">0d.  </w:t>
+      </w:r>
+    </w:p>
+    <w:p>
+      <w:r>
+        <w:t>- 3</w:t>
+      </w:r>
+      <w:proofErr w:type="gramStart"/>
+      <w:r>
+        <w:t>layers:</w:t>
+      </w:r>
+      <w:proofErr w:type="gramEnd"/>
+      <w:r>
+        <w:t xml:space="preserve"> - sans reg: 0.813   //-avec reg 0.807</w:t>
+      </w:r>
+    </w:p>
+    <w:p>
+      <w:pPr>
+        <w:rPr>
+          <w:lang w:val="en-GB"/>
+        </w:rPr>
+      </w:pPr>
+      <w:r>
+        <w:rPr>
+          <w:lang w:val="en-GB"/>
+        </w:rPr>
+        <w:t xml:space="preserve">- 4 layers: sans </w:t>
+      </w:r>
+      <w:proofErr w:type="spellStart"/>
+      <w:r>
+        <w:rPr>
+          <w:lang w:val="en-GB"/>
+        </w:rPr>
+        <w:t>reg</w:t>
+      </w:r>
+      <w:proofErr w:type="spellEnd"/>
+      <w:r>
+        <w:rPr>
+          <w:lang w:val="en-GB"/>
+        </w:rPr>
+        <w:t>: 0.807</w:t>
+      </w:r>
+    </w:p>
+    <w:p>
+      <w:pPr>
+        <w:pStyle w:val="Titre2"/>
+        <w:rPr>
+          <w:lang w:val="en-GB"/>
+        </w:rPr>
+      </w:pPr>
+      <w:r>
+        <w:rPr>
+          <w:lang w:val="en-GB"/>
+        </w:rPr>
+        <w:t xml:space="preserve">Notebook </w:t>
+      </w:r>
+      <w:proofErr w:type="spellStart"/>
+      <w:r>
+        <w:rPr>
+          <w:lang w:val="en-GB"/>
+        </w:rPr>
+        <w:t>LSTM</w:t>
+      </w:r>
+      <w:r>
+        <w:rPr>
+          <w:lang w:val="en-GB"/>
+        </w:rPr>
+        <w:t>_twitt</w:t>
+      </w:r>
+      <w:proofErr w:type="spellEnd"/>
+      <w:r>
+        <w:rPr>
+          <w:lang w:val="en-GB"/>
+        </w:rPr>
+        <w:t xml:space="preserve"> glove 20</w:t>
+      </w:r>
+      <w:r>
+        <w:rPr>
+          <w:lang w:val="en-GB"/>
+        </w:rPr>
+        <w:t xml:space="preserve">0d.  </w:t>
+      </w:r>
+    </w:p>
+    <w:p>
+      <w:pPr>
+        <w:rPr>
+          <w:lang w:val="en-GB"/>
+        </w:rPr>
+      </w:pPr>
+      <w:r>
+        <w:rPr>
+          <w:lang w:val="en-GB"/>
+        </w:rPr>
+        <w:t>Dropout</w:t>
+      </w:r>
+    </w:p>
+    <w:p>
+      <w:pPr>
+        <w:rPr>
+          <w:lang w:val="en-GB"/>
+        </w:rPr>
+      </w:pPr>
+      <w:r>
+        <w:rPr>
+          <w:lang w:val="en-GB"/>
+        </w:rPr>
+        <w:t>0,75/0.25: 0.806</w:t>
+      </w:r>
+    </w:p>
+    <w:p>
+      <w:pPr>
+        <w:rPr>
+          <w:lang w:val="en-GB"/>
+        </w:rPr>
+      </w:pPr>
+      <w:r>
+        <w:rPr>
+          <w:lang w:val="en-GB"/>
+        </w:rPr>
+        <w:t>0.75/0.5: 0.805</w:t>
+      </w:r>
+    </w:p>
+    <w:p>
+      <w:pPr>
+        <w:rPr>
+          <w:lang w:val="en-GB"/>
+        </w:rPr>
+      </w:pPr>
+      <w:r>
+        <w:rPr>
+          <w:lang w:val="en-GB"/>
+        </w:rPr>
+        <w:t>0.8/0.8: 0.814</w:t>
+      </w:r>
+    </w:p>
+    <w:p>
+      <w:pPr>
+        <w:rPr>
+          <w:lang w:val="en-GB"/>
+        </w:rPr>
+      </w:pPr>
+      <w:bookmarkStart w:id="2" w:name="_GoBack"/>
+      <w:bookmarkEnd w:id="2"/>
+    </w:p>
+    <w:p>
+      <w:pPr>
         <w:rPr>
           <w:lang w:val="en-GB"/>
         </w:rPr>
@@ -2246,11 +3357,19 @@
           <w:lang w:val="en-GB"/>
         </w:rPr>
       </w:pPr>
-      <w:r>
-        <w:rPr>
-          <w:lang w:val="en-GB"/>
-        </w:rPr>
-        <w:t>dictionnaire de twitter</w:t>
+      <w:proofErr w:type="spellStart"/>
+      <w:r>
+        <w:rPr>
+          <w:lang w:val="en-GB"/>
+        </w:rPr>
+        <w:t>dictionnaire</w:t>
+      </w:r>
+      <w:proofErr w:type="spellEnd"/>
+      <w:r>
+        <w:rPr>
+          <w:lang w:val="en-GB"/>
+        </w:rPr>
+        <w:t xml:space="preserve"> de twitter</w:t>
       </w:r>
     </w:p>
     <w:p>
@@ -2302,8 +3421,30 @@
         <w:rPr>
           <w:lang w:val="en-GB"/>
         </w:rPr>
-        <w:t>password note hotcpr: aichyuiaeoiuoooeuow</w:t>
-      </w:r>
+        <w:t xml:space="preserve">password note </w:t>
+      </w:r>
+      <w:proofErr w:type="spellStart"/>
+      <w:r>
+        <w:rPr>
+          <w:lang w:val="en-GB"/>
+        </w:rPr>
+        <w:t>hotcpr</w:t>
+      </w:r>
+      <w:proofErr w:type="spellEnd"/>
+      <w:r>
+        <w:rPr>
+          <w:lang w:val="en-GB"/>
+        </w:rPr>
+        <w:t xml:space="preserve">: </w:t>
+      </w:r>
+      <w:proofErr w:type="spellStart"/>
+      <w:r>
+        <w:rPr>
+          <w:lang w:val="en-GB"/>
+        </w:rPr>
+        <w:t>aichyuiaeoiuoooeuow</w:t>
+      </w:r>
+      <w:proofErr w:type="spellEnd"/>
     </w:p>
     <w:p>
       <w:pPr>
@@ -2330,8 +3471,6 @@
         </w:rPr>
         <w:t>idée: embedding trainable = true</w:t>
       </w:r>
-      <w:bookmarkStart w:id="2" w:name="_GoBack"/>
-      <w:bookmarkEnd w:id="2"/>
     </w:p>
     <w:sectPr>
       <w:pgSz w:w="11906" w:h="16838"/>
@@ -2547,6 +3686,118 @@
     </w:lvl>
   </w:abstractNum>
   <w:abstractNum w:abstractNumId="2" w15:restartNumberingAfterBreak="0">
+    <w:nsid w:val="2ECC73D9"/>
+    <w:multiLevelType w:val="hybridMultilevel"/>
+    <w:tmpl w:val="00BCAE72"/>
+    <w:lvl w:ilvl="0" w:tplc="961C34C6">
+      <w:numFmt w:val="bullet"/>
+      <w:lvlText w:val="-"/>
+      <w:lvlJc w:val="left"/>
+      <w:pPr>
+        <w:ind w:left="720" w:hanging="360"/>
+      </w:pPr>
+      <w:rPr>
+        <w:rFonts w:ascii="Calibri" w:eastAsiaTheme="minorHAnsi" w:hAnsi="Calibri" w:cs="Calibri" w:hint="default"/>
+      </w:rPr>
+    </w:lvl>
+    <w:lvl w:ilvl="1" w:tplc="100C0003" w:tentative="1">
+      <w:start w:val="1"/>
+      <w:numFmt w:val="bullet"/>
+      <w:lvlText w:val="o"/>
+      <w:lvlJc w:val="left"/>
+      <w:pPr>
+        <w:ind w:left="1440" w:hanging="360"/>
+      </w:pPr>
+      <w:rPr>
+        <w:rFonts w:ascii="Courier New" w:hAnsi="Courier New" w:cs="Courier New" w:hint="default"/>
+      </w:rPr>
+    </w:lvl>
+    <w:lvl w:ilvl="2" w:tplc="100C0005" w:tentative="1">
+      <w:start w:val="1"/>
+      <w:numFmt w:val="bullet"/>
+      <w:lvlText w:val=""/>
+      <w:lvlJc w:val="left"/>
+      <w:pPr>
+        <w:ind w:left="2160" w:hanging="360"/>
+      </w:pPr>
+      <w:rPr>
+        <w:rFonts w:ascii="Wingdings" w:hAnsi="Wingdings" w:hint="default"/>
+      </w:rPr>
+    </w:lvl>
+    <w:lvl w:ilvl="3" w:tplc="100C0001" w:tentative="1">
+      <w:start w:val="1"/>
+      <w:numFmt w:val="bullet"/>
+      <w:lvlText w:val=""/>
+      <w:lvlJc w:val="left"/>
+      <w:pPr>
+        <w:ind w:left="2880" w:hanging="360"/>
+      </w:pPr>
+      <w:rPr>
+        <w:rFonts w:ascii="Symbol" w:hAnsi="Symbol" w:hint="default"/>
+      </w:rPr>
+    </w:lvl>
+    <w:lvl w:ilvl="4" w:tplc="100C0003" w:tentative="1">
+      <w:start w:val="1"/>
+      <w:numFmt w:val="bullet"/>
+      <w:lvlText w:val="o"/>
+      <w:lvlJc w:val="left"/>
+      <w:pPr>
+        <w:ind w:left="3600" w:hanging="360"/>
+      </w:pPr>
+      <w:rPr>
+        <w:rFonts w:ascii="Courier New" w:hAnsi="Courier New" w:cs="Courier New" w:hint="default"/>
+      </w:rPr>
+    </w:lvl>
+    <w:lvl w:ilvl="5" w:tplc="100C0005" w:tentative="1">
+      <w:start w:val="1"/>
+      <w:numFmt w:val="bullet"/>
+      <w:lvlText w:val=""/>
+      <w:lvlJc w:val="left"/>
+      <w:pPr>
+        <w:ind w:left="4320" w:hanging="360"/>
+      </w:pPr>
+      <w:rPr>
+        <w:rFonts w:ascii="Wingdings" w:hAnsi="Wingdings" w:hint="default"/>
+      </w:rPr>
+    </w:lvl>
+    <w:lvl w:ilvl="6" w:tplc="100C0001" w:tentative="1">
+      <w:start w:val="1"/>
+      <w:numFmt w:val="bullet"/>
+      <w:lvlText w:val=""/>
+      <w:lvlJc w:val="left"/>
+      <w:pPr>
+        <w:ind w:left="5040" w:hanging="360"/>
+      </w:pPr>
+      <w:rPr>
+        <w:rFonts w:ascii="Symbol" w:hAnsi="Symbol" w:hint="default"/>
+      </w:rPr>
+    </w:lvl>
+    <w:lvl w:ilvl="7" w:tplc="100C0003" w:tentative="1">
+      <w:start w:val="1"/>
+      <w:numFmt w:val="bullet"/>
+      <w:lvlText w:val="o"/>
+      <w:lvlJc w:val="left"/>
+      <w:pPr>
+        <w:ind w:left="5760" w:hanging="360"/>
+      </w:pPr>
+      <w:rPr>
+        <w:rFonts w:ascii="Courier New" w:hAnsi="Courier New" w:cs="Courier New" w:hint="default"/>
+      </w:rPr>
+    </w:lvl>
+    <w:lvl w:ilvl="8" w:tplc="100C0005" w:tentative="1">
+      <w:start w:val="1"/>
+      <w:numFmt w:val="bullet"/>
+      <w:lvlText w:val=""/>
+      <w:lvlJc w:val="left"/>
+      <w:pPr>
+        <w:ind w:left="6480" w:hanging="360"/>
+      </w:pPr>
+      <w:rPr>
+        <w:rFonts w:ascii="Wingdings" w:hAnsi="Wingdings" w:hint="default"/>
+      </w:rPr>
+    </w:lvl>
+  </w:abstractNum>
+  <w:abstractNum w:abstractNumId="3" w15:restartNumberingAfterBreak="0">
     <w:nsid w:val="5C8829EF"/>
     <w:multiLevelType w:val="multilevel"/>
     <w:tmpl w:val="D9507010"/>
@@ -2659,7 +3910,7 @@
       </w:pPr>
     </w:lvl>
   </w:abstractNum>
-  <w:abstractNum w:abstractNumId="3" w15:restartNumberingAfterBreak="0">
+  <w:abstractNum w:abstractNumId="4" w15:restartNumberingAfterBreak="0">
     <w:nsid w:val="675E5075"/>
     <w:multiLevelType w:val="hybridMultilevel"/>
     <w:tmpl w:val="F0881C42"/>
@@ -2749,16 +4000,19 @@
     </w:lvl>
   </w:abstractNum>
   <w:num w:numId="1">
-    <w:abstractNumId w:val="3"/>
+    <w:abstractNumId w:val="4"/>
   </w:num>
   <w:num w:numId="2">
     <w:abstractNumId w:val="1"/>
   </w:num>
   <w:num w:numId="3">
-    <w:abstractNumId w:val="2"/>
+    <w:abstractNumId w:val="3"/>
   </w:num>
   <w:num w:numId="4">
     <w:abstractNumId w:val="0"/>
+  </w:num>
+  <w:num w:numId="5">
+    <w:abstractNumId w:val="2"/>
   </w:num>
 </w:numbering>
 </file>

</xml_diff>